<commit_message>
I added quiz 1.dox
</commit_message>
<xml_diff>
--- a/MekdesZ_db_ Quiz1.docx
+++ b/MekdesZ_db_ Quiz1.docx
@@ -1392,6 +1392,18 @@
       <w:r>
         <w:t>A row is a series of data banks put out horizontally in a table or spreadsheet. A column is a vertical series of cells in a chart, table, or spreadsheet.</w:t>
       </w:r>
+    </w:p>
+    <w:p>
+      <w:pPr>
+        <w:pStyle w:val="BodyText"/>
+        <w:spacing w:line="240" w:lineRule="auto"/>
+        <w:ind w:left="720" w:firstLine="0"/>
+        <w:rPr>
+          <w:rFonts w:ascii="Times New Roman"/>
+          <w:sz w:val="28"/>
+          <w:szCs w:val="28"/>
+        </w:rPr>
+      </w:pPr>
     </w:p>
     <w:p>
       <w:pPr>

</xml_diff>